<commit_message>
Completed game report and added credits
</commit_message>
<xml_diff>
--- a/2014S2_DM2295_Team_11/report/game report/game report.docx
+++ b/2014S2_DM2295_Team_11/report/game report/game report.docx
@@ -97,7 +97,14 @@
           <w:sz w:val="24"/>
           <w:szCs w:val="24"/>
         </w:rPr>
-        <w:t>Team Number</w:t>
+        <w:t xml:space="preserve">Team </w:t>
+      </w:r>
+      <w:r>
+        <w:rPr>
+          <w:sz w:val="24"/>
+          <w:szCs w:val="24"/>
+        </w:rPr>
+        <w:t>Number</w:t>
       </w:r>
       <w:r>
         <w:rPr>
@@ -133,7 +140,7 @@
           <w:szCs w:val="24"/>
         </w:rPr>
         <w:tab/>
-        <w:t>11 (The Fluffy Plebs)</w:t>
+        <w:t>11</w:t>
       </w:r>
     </w:p>
     <w:p>
@@ -1009,8 +1016,18 @@
           <w:sz w:val="28"/>
           <w:szCs w:val="28"/>
         </w:rPr>
-        <w:t>.1 Controls</w:t>
-      </w:r>
+        <w:t xml:space="preserve">.1 </w:t>
+      </w:r>
+      <w:bookmarkStart w:id="0" w:name="_GoBack"/>
+      <w:r>
+        <w:rPr>
+          <w:b/>
+          <w:sz w:val="28"/>
+          <w:szCs w:val="28"/>
+        </w:rPr>
+        <w:t>Controls</w:t>
+      </w:r>
+      <w:bookmarkEnd w:id="0"/>
     </w:p>
     <w:p>
       <w:pPr>
@@ -8694,37 +8711,103 @@
     <w:p>
       <w:pPr>
         <w:rPr>
-          <w:b/>
-          <w:sz w:val="28"/>
-          <w:szCs w:val="28"/>
-        </w:rPr>
-      </w:pPr>
-      <w:bookmarkStart w:id="0" w:name="_GoBack"/>
-      <w:bookmarkEnd w:id="0"/>
-    </w:p>
-    <w:p>
-      <w:pPr>
-        <w:rPr>
-          <w:b/>
-          <w:sz w:val="28"/>
-          <w:szCs w:val="28"/>
-        </w:rPr>
-      </w:pPr>
-    </w:p>
-    <w:p>
-      <w:pPr>
-        <w:rPr>
-          <w:b/>
-          <w:sz w:val="28"/>
-          <w:szCs w:val="28"/>
-        </w:rPr>
-      </w:pPr>
-      <w:r>
-        <w:rPr>
-          <w:b/>
-          <w:sz w:val="28"/>
-          <w:szCs w:val="28"/>
-        </w:rPr>
+          <w:sz w:val="24"/>
+          <w:szCs w:val="28"/>
+        </w:rPr>
+      </w:pPr>
+      <w:r>
+        <w:rPr>
+          <w:sz w:val="24"/>
+          <w:szCs w:val="28"/>
+        </w:rPr>
+        <w:t xml:space="preserve">You may find the timeline of task breakdown in the Gantt </w:t>
+      </w:r>
+      <w:proofErr w:type="gramStart"/>
+      <w:r>
+        <w:rPr>
+          <w:sz w:val="24"/>
+          <w:szCs w:val="28"/>
+        </w:rPr>
+        <w:t>Chart</w:t>
+      </w:r>
+      <w:proofErr w:type="gramEnd"/>
+      <w:r>
+        <w:rPr>
+          <w:sz w:val="24"/>
+          <w:szCs w:val="28"/>
+        </w:rPr>
+        <w:t xml:space="preserve"> under the same folder as this document.</w:t>
+      </w:r>
+    </w:p>
+    <w:p>
+      <w:pPr>
+        <w:rPr>
+          <w:b/>
+          <w:sz w:val="28"/>
+          <w:szCs w:val="28"/>
+        </w:rPr>
+      </w:pPr>
+    </w:p>
+    <w:p>
+      <w:pPr>
+        <w:rPr>
+          <w:b/>
+          <w:sz w:val="28"/>
+          <w:szCs w:val="28"/>
+        </w:rPr>
+      </w:pPr>
+    </w:p>
+    <w:p>
+      <w:pPr>
+        <w:rPr>
+          <w:b/>
+          <w:sz w:val="28"/>
+          <w:szCs w:val="28"/>
+        </w:rPr>
+      </w:pPr>
+    </w:p>
+    <w:p>
+      <w:pPr>
+        <w:rPr>
+          <w:b/>
+          <w:sz w:val="28"/>
+          <w:szCs w:val="28"/>
+        </w:rPr>
+      </w:pPr>
+    </w:p>
+    <w:p>
+      <w:pPr>
+        <w:rPr>
+          <w:b/>
+          <w:sz w:val="28"/>
+          <w:szCs w:val="28"/>
+        </w:rPr>
+      </w:pPr>
+    </w:p>
+    <w:p>
+      <w:pPr>
+        <w:rPr>
+          <w:b/>
+          <w:sz w:val="28"/>
+          <w:szCs w:val="28"/>
+        </w:rPr>
+      </w:pPr>
+    </w:p>
+    <w:p>
+      <w:pPr>
+        <w:rPr>
+          <w:b/>
+          <w:sz w:val="28"/>
+          <w:szCs w:val="28"/>
+        </w:rPr>
+      </w:pPr>
+      <w:r>
+        <w:rPr>
+          <w:b/>
+          <w:sz w:val="28"/>
+          <w:szCs w:val="28"/>
+        </w:rPr>
+        <w:lastRenderedPageBreak/>
         <w:t>8</w:t>
       </w:r>
       <w:r>
@@ -8739,53 +8822,555 @@
     <w:p>
       <w:pPr>
         <w:rPr>
-          <w:sz w:val="24"/>
-          <w:szCs w:val="28"/>
-        </w:rPr>
-      </w:pPr>
-    </w:p>
-    <w:p>
-      <w:r>
-        <w:t xml:space="preserve">○ </w:t>
-      </w:r>
-      <w:proofErr w:type="gramStart"/>
-      <w:r>
-        <w:t>The</w:t>
-      </w:r>
-      <w:proofErr w:type="gramEnd"/>
-      <w:r>
-        <w:t xml:space="preserve"> game idea/concept. Describe the game.</w:t>
-      </w:r>
-    </w:p>
-    <w:p>
-      <w:r>
-        <w:t xml:space="preserve">○ Project schedule and timeline of task breakdown </w:t>
-      </w:r>
-    </w:p>
-    <w:p>
-      <w:r>
-        <w:t xml:space="preserve">○ Screenshots </w:t>
-      </w:r>
-    </w:p>
-    <w:p>
-      <w:r>
-        <w:t xml:space="preserve">○ Description of features (&gt; 50 words for each feature) </w:t>
-      </w:r>
-    </w:p>
-    <w:p>
-      <w:r>
+          <w:b/>
+          <w:sz w:val="28"/>
+          <w:szCs w:val="28"/>
+        </w:rPr>
+      </w:pPr>
+      <w:r>
+        <w:rPr>
+          <w:b/>
+          <w:sz w:val="28"/>
+          <w:szCs w:val="28"/>
+        </w:rPr>
+        <w:t>8</w:t>
+      </w:r>
+      <w:r>
+        <w:rPr>
+          <w:b/>
+          <w:sz w:val="28"/>
+          <w:szCs w:val="28"/>
+        </w:rPr>
+        <w:t>.2</w:t>
+      </w:r>
+      <w:r>
+        <w:rPr>
+          <w:b/>
+          <w:sz w:val="28"/>
+          <w:szCs w:val="28"/>
+        </w:rPr>
+        <w:t xml:space="preserve"> </w:t>
+      </w:r>
+      <w:r>
+        <w:rPr>
+          <w:b/>
+          <w:sz w:val="28"/>
+          <w:szCs w:val="28"/>
+        </w:rPr>
+        <w:t>Maze Runner (Game 1)</w:t>
+      </w:r>
+      <w:r>
+        <w:rPr>
+          <w:b/>
+          <w:sz w:val="28"/>
+          <w:szCs w:val="28"/>
+        </w:rPr>
+        <w:pict>
+          <v:shape id="_x0000_i1027" type="#_x0000_t75" style="width:335.4pt;height:252.6pt">
+            <v:imagedata r:id="rId7" o:title="game1_1"/>
+          </v:shape>
+        </w:pict>
+      </w:r>
+    </w:p>
+    <w:p>
+      <w:pPr>
+        <w:rPr>
+          <w:b/>
+          <w:sz w:val="28"/>
+          <w:szCs w:val="28"/>
+        </w:rPr>
+      </w:pPr>
+    </w:p>
+    <w:p>
+      <w:pPr>
+        <w:rPr>
+          <w:b/>
+          <w:sz w:val="28"/>
+          <w:szCs w:val="28"/>
+        </w:rPr>
+      </w:pPr>
+      <w:r>
+        <w:rPr>
+          <w:b/>
+          <w:sz w:val="28"/>
+          <w:szCs w:val="28"/>
+        </w:rPr>
+        <w:pict>
+          <v:shape id="_x0000_i1028" type="#_x0000_t75" style="width:335.4pt;height:253.8pt">
+            <v:imagedata r:id="rId8" o:title="game1_2"/>
+          </v:shape>
+        </w:pict>
+      </w:r>
+    </w:p>
+    <w:p>
+      <w:pPr>
+        <w:rPr>
+          <w:b/>
+          <w:sz w:val="28"/>
+          <w:szCs w:val="28"/>
+        </w:rPr>
+      </w:pPr>
+    </w:p>
+    <w:p>
+      <w:pPr>
+        <w:rPr>
+          <w:b/>
+          <w:sz w:val="28"/>
+          <w:szCs w:val="28"/>
+        </w:rPr>
+      </w:pPr>
+    </w:p>
+    <w:p>
+      <w:pPr>
+        <w:rPr>
+          <w:b/>
+          <w:sz w:val="28"/>
+          <w:szCs w:val="28"/>
+        </w:rPr>
+      </w:pPr>
+      <w:r>
+        <w:rPr>
+          <w:b/>
+          <w:sz w:val="28"/>
+          <w:szCs w:val="28"/>
+        </w:rPr>
         <w:lastRenderedPageBreak/>
-        <w:t xml:space="preserve">○ Knowledge applied </w:t>
-      </w:r>
-    </w:p>
-    <w:p>
-      <w:r>
-        <w:t xml:space="preserve">○ Problems encountered/ problems solved / Lessons learnt </w:t>
-      </w:r>
-    </w:p>
-    <w:p>
-      <w:r>
-        <w:t>○ Future enhancements/improvements</w:t>
+        <w:t>8</w:t>
+      </w:r>
+      <w:r>
+        <w:rPr>
+          <w:b/>
+          <w:sz w:val="28"/>
+          <w:szCs w:val="28"/>
+        </w:rPr>
+        <w:t>.3</w:t>
+      </w:r>
+      <w:r>
+        <w:rPr>
+          <w:b/>
+          <w:sz w:val="28"/>
+          <w:szCs w:val="28"/>
+        </w:rPr>
+        <w:t xml:space="preserve"> </w:t>
+      </w:r>
+      <w:r>
+        <w:rPr>
+          <w:b/>
+          <w:sz w:val="28"/>
+          <w:szCs w:val="28"/>
+        </w:rPr>
+        <w:t>Puzzle Party (Game 2</w:t>
+      </w:r>
+      <w:r>
+        <w:rPr>
+          <w:b/>
+          <w:sz w:val="28"/>
+          <w:szCs w:val="28"/>
+        </w:rPr>
+        <w:t>)</w:t>
+      </w:r>
+      <w:r>
+        <w:rPr>
+          <w:sz w:val="24"/>
+          <w:szCs w:val="28"/>
+        </w:rPr>
+        <w:pict>
+          <v:shape id="_x0000_i1029" type="#_x0000_t75" style="width:333pt;height:249pt">
+            <v:imagedata r:id="rId9" o:title="game2_1"/>
+          </v:shape>
+        </w:pict>
+      </w:r>
+    </w:p>
+    <w:p>
+      <w:pPr>
+        <w:rPr>
+          <w:sz w:val="24"/>
+          <w:szCs w:val="28"/>
+        </w:rPr>
+      </w:pPr>
+    </w:p>
+    <w:p>
+      <w:pPr>
+        <w:rPr>
+          <w:sz w:val="24"/>
+          <w:szCs w:val="28"/>
+        </w:rPr>
+      </w:pPr>
+      <w:r>
+        <w:rPr>
+          <w:sz w:val="24"/>
+          <w:szCs w:val="28"/>
+        </w:rPr>
+        <w:pict>
+          <v:shape id="_x0000_i1030" type="#_x0000_t75" style="width:333pt;height:251.4pt">
+            <v:imagedata r:id="rId10" o:title="game2_2"/>
+          </v:shape>
+        </w:pict>
+      </w:r>
+    </w:p>
+    <w:p>
+      <w:pPr>
+        <w:rPr>
+          <w:sz w:val="24"/>
+          <w:szCs w:val="28"/>
+        </w:rPr>
+      </w:pPr>
+    </w:p>
+    <w:p>
+      <w:pPr>
+        <w:rPr>
+          <w:sz w:val="24"/>
+          <w:szCs w:val="28"/>
+        </w:rPr>
+      </w:pPr>
+    </w:p>
+    <w:p>
+      <w:pPr>
+        <w:rPr>
+          <w:sz w:val="24"/>
+          <w:szCs w:val="28"/>
+        </w:rPr>
+      </w:pPr>
+    </w:p>
+    <w:p>
+      <w:pPr>
+        <w:rPr>
+          <w:sz w:val="24"/>
+          <w:szCs w:val="28"/>
+        </w:rPr>
+      </w:pPr>
+    </w:p>
+    <w:p>
+      <w:pPr>
+        <w:rPr>
+          <w:b/>
+          <w:sz w:val="28"/>
+          <w:szCs w:val="28"/>
+        </w:rPr>
+      </w:pPr>
+      <w:r>
+        <w:rPr>
+          <w:b/>
+          <w:sz w:val="28"/>
+          <w:szCs w:val="28"/>
+        </w:rPr>
+        <w:lastRenderedPageBreak/>
+        <w:t>8</w:t>
+      </w:r>
+      <w:r>
+        <w:rPr>
+          <w:b/>
+          <w:sz w:val="28"/>
+          <w:szCs w:val="28"/>
+        </w:rPr>
+        <w:t>.4 MCQ Power (Game 3</w:t>
+      </w:r>
+      <w:r>
+        <w:rPr>
+          <w:b/>
+          <w:sz w:val="28"/>
+          <w:szCs w:val="28"/>
+        </w:rPr>
+        <w:t>)</w:t>
+      </w:r>
+    </w:p>
+    <w:p>
+      <w:pPr>
+        <w:rPr>
+          <w:b/>
+          <w:sz w:val="28"/>
+          <w:szCs w:val="28"/>
+        </w:rPr>
+      </w:pPr>
+      <w:r>
+        <w:rPr>
+          <w:b/>
+          <w:sz w:val="28"/>
+          <w:szCs w:val="28"/>
+        </w:rPr>
+        <w:pict>
+          <v:shape id="_x0000_i1032" type="#_x0000_t75" style="width:340.2pt;height:255pt">
+            <v:imagedata r:id="rId11" o:title="panel2"/>
+          </v:shape>
+        </w:pict>
+      </w:r>
+    </w:p>
+    <w:p>
+      <w:pPr>
+        <w:rPr>
+          <w:b/>
+          <w:sz w:val="28"/>
+          <w:szCs w:val="28"/>
+        </w:rPr>
+      </w:pPr>
+    </w:p>
+    <w:p>
+      <w:pPr>
+        <w:rPr>
+          <w:b/>
+          <w:sz w:val="28"/>
+          <w:szCs w:val="28"/>
+        </w:rPr>
+      </w:pPr>
+      <w:r>
+        <w:rPr>
+          <w:b/>
+          <w:sz w:val="28"/>
+          <w:szCs w:val="28"/>
+        </w:rPr>
+        <w:pict>
+          <v:shape id="_x0000_i1031" type="#_x0000_t75" style="width:335.4pt;height:252.6pt">
+            <v:imagedata r:id="rId12" o:title="panel4"/>
+          </v:shape>
+        </w:pict>
+      </w:r>
+    </w:p>
+    <w:p>
+      <w:pPr>
+        <w:rPr>
+          <w:b/>
+          <w:sz w:val="28"/>
+          <w:szCs w:val="28"/>
+        </w:rPr>
+      </w:pPr>
+    </w:p>
+    <w:p>
+      <w:pPr>
+        <w:rPr>
+          <w:b/>
+          <w:sz w:val="28"/>
+          <w:szCs w:val="28"/>
+        </w:rPr>
+      </w:pPr>
+    </w:p>
+    <w:p>
+      <w:pPr>
+        <w:rPr>
+          <w:b/>
+          <w:sz w:val="28"/>
+          <w:szCs w:val="28"/>
+        </w:rPr>
+      </w:pPr>
+    </w:p>
+    <w:p>
+      <w:pPr>
+        <w:rPr>
+          <w:b/>
+          <w:sz w:val="28"/>
+          <w:szCs w:val="28"/>
+        </w:rPr>
+      </w:pPr>
+      <w:r>
+        <w:rPr>
+          <w:b/>
+          <w:sz w:val="28"/>
+          <w:szCs w:val="28"/>
+        </w:rPr>
+        <w:lastRenderedPageBreak/>
+        <w:t>8</w:t>
+      </w:r>
+      <w:r>
+        <w:rPr>
+          <w:b/>
+          <w:sz w:val="28"/>
+          <w:szCs w:val="28"/>
+        </w:rPr>
+        <w:t>.5</w:t>
+      </w:r>
+      <w:r>
+        <w:rPr>
+          <w:b/>
+          <w:sz w:val="28"/>
+          <w:szCs w:val="28"/>
+        </w:rPr>
+        <w:t xml:space="preserve"> </w:t>
+      </w:r>
+      <w:r>
+        <w:rPr>
+          <w:b/>
+          <w:sz w:val="28"/>
+          <w:szCs w:val="28"/>
+        </w:rPr>
+        <w:t>Stress (Game 4</w:t>
+      </w:r>
+      <w:r>
+        <w:rPr>
+          <w:b/>
+          <w:sz w:val="28"/>
+          <w:szCs w:val="28"/>
+        </w:rPr>
+        <w:t>)</w:t>
+      </w:r>
+    </w:p>
+    <w:p>
+      <w:pPr>
+        <w:rPr>
+          <w:sz w:val="24"/>
+          <w:szCs w:val="28"/>
+        </w:rPr>
+      </w:pPr>
+      <w:r>
+        <w:rPr>
+          <w:sz w:val="24"/>
+          <w:szCs w:val="28"/>
+        </w:rPr>
+        <w:pict>
+          <v:shape id="_x0000_i1033" type="#_x0000_t75" style="width:325.8pt;height:244.8pt">
+            <v:imagedata r:id="rId13" o:title="game4_1"/>
+          </v:shape>
+        </w:pict>
+      </w:r>
+    </w:p>
+    <w:p>
+      <w:pPr>
+        <w:rPr>
+          <w:sz w:val="24"/>
+          <w:szCs w:val="28"/>
+        </w:rPr>
+      </w:pPr>
+    </w:p>
+    <w:p>
+      <w:pPr>
+        <w:rPr>
+          <w:sz w:val="24"/>
+          <w:szCs w:val="28"/>
+        </w:rPr>
+      </w:pPr>
+      <w:r>
+        <w:rPr>
+          <w:sz w:val="24"/>
+          <w:szCs w:val="28"/>
+        </w:rPr>
+        <w:pict>
+          <v:shape id="_x0000_i1034" type="#_x0000_t75" style="width:325.8pt;height:243.6pt">
+            <v:imagedata r:id="rId14" o:title="game4_2"/>
+          </v:shape>
+        </w:pict>
+      </w:r>
+    </w:p>
+    <w:p>
+      <w:pPr>
+        <w:rPr>
+          <w:sz w:val="24"/>
+          <w:szCs w:val="28"/>
+        </w:rPr>
+      </w:pPr>
+    </w:p>
+    <w:p>
+      <w:pPr>
+        <w:rPr>
+          <w:sz w:val="24"/>
+          <w:szCs w:val="28"/>
+        </w:rPr>
+      </w:pPr>
+    </w:p>
+    <w:p>
+      <w:pPr>
+        <w:rPr>
+          <w:sz w:val="24"/>
+          <w:szCs w:val="28"/>
+        </w:rPr>
+      </w:pPr>
+    </w:p>
+    <w:p>
+      <w:pPr>
+        <w:rPr>
+          <w:sz w:val="24"/>
+          <w:szCs w:val="28"/>
+        </w:rPr>
+      </w:pPr>
+    </w:p>
+    <w:p>
+      <w:pPr>
+        <w:rPr>
+          <w:b/>
+          <w:sz w:val="28"/>
+          <w:szCs w:val="28"/>
+        </w:rPr>
+      </w:pPr>
+      <w:r>
+        <w:rPr>
+          <w:b/>
+          <w:sz w:val="28"/>
+          <w:szCs w:val="28"/>
+        </w:rPr>
+        <w:lastRenderedPageBreak/>
+        <w:t>8</w:t>
+      </w:r>
+      <w:r>
+        <w:rPr>
+          <w:b/>
+          <w:sz w:val="28"/>
+          <w:szCs w:val="28"/>
+        </w:rPr>
+        <w:t>.6</w:t>
+      </w:r>
+      <w:r>
+        <w:rPr>
+          <w:b/>
+          <w:sz w:val="28"/>
+          <w:szCs w:val="28"/>
+        </w:rPr>
+        <w:t xml:space="preserve"> </w:t>
+      </w:r>
+      <w:r>
+        <w:rPr>
+          <w:b/>
+          <w:sz w:val="28"/>
+          <w:szCs w:val="28"/>
+        </w:rPr>
+        <w:t>Game Lobby and Title Screen</w:t>
+      </w:r>
+    </w:p>
+    <w:p>
+      <w:pPr>
+        <w:rPr>
+          <w:b/>
+          <w:sz w:val="28"/>
+          <w:szCs w:val="28"/>
+        </w:rPr>
+      </w:pPr>
+      <w:r>
+        <w:rPr>
+          <w:b/>
+          <w:sz w:val="28"/>
+          <w:szCs w:val="28"/>
+        </w:rPr>
+        <w:pict>
+          <v:shape id="_x0000_i1035" type="#_x0000_t75" style="width:326.4pt;height:245.4pt">
+            <v:imagedata r:id="rId15" o:title="title_screen"/>
+          </v:shape>
+        </w:pict>
+      </w:r>
+    </w:p>
+    <w:p>
+      <w:pPr>
+        <w:rPr>
+          <w:b/>
+          <w:sz w:val="28"/>
+          <w:szCs w:val="28"/>
+        </w:rPr>
+      </w:pPr>
+    </w:p>
+    <w:p>
+      <w:pPr>
+        <w:rPr>
+          <w:b/>
+          <w:sz w:val="28"/>
+          <w:szCs w:val="28"/>
+        </w:rPr>
+      </w:pPr>
+      <w:r>
+        <w:rPr>
+          <w:b/>
+          <w:sz w:val="28"/>
+          <w:szCs w:val="28"/>
+        </w:rPr>
+        <w:pict>
+          <v:shape id="_x0000_i1036" type="#_x0000_t75" style="width:326.4pt;height:244.2pt">
+            <v:imagedata r:id="rId16" o:title="gamehub"/>
+          </v:shape>
+        </w:pict>
       </w:r>
     </w:p>
     <w:sectPr>

</xml_diff>